<commit_message>
Module 4.2 MySQL Install assignment - Noor Al Salihi
</commit_message>
<xml_diff>
--- a/module-3/Noor_Al_Salihi_Module3.2_Normalized_Tables.docx
+++ b/module-3/Noor_Al_Salihi_Module3.2_Normalized_Tables.docx
@@ -64,25 +64,13 @@
     </w:p>
     <w:p>
       <w:r>
-        <w:t xml:space="preserve">For this assignment, I separated the provided fields into the following tables and normalized them into 3NF. Tables are in 3NF because all contain only related </w:t>
-      </w:r>
-      <w:r>
-        <w:t>attributes,</w:t>
-      </w:r>
-      <w:r>
-        <w:t xml:space="preserve"> and all non-key fields are fully functionally dependent on a primary key. Created </w:t>
+        <w:t xml:space="preserve">For this assignment, I separated the provided fields into the following tables and normalized them into 3NF. Tables are in 3NF because all contain only related attributes, and all non-key fields are fully functionally dependent on a primary key. Created </w:t>
       </w:r>
       <w:r>
         <w:t xml:space="preserve">a </w:t>
       </w:r>
       <w:r>
-        <w:t>junction table (</w:t>
-      </w:r>
-      <w:r>
-        <w:t>Book Author</w:t>
-      </w:r>
-      <w:r>
-        <w:t xml:space="preserve">) to manage </w:t>
+        <w:t xml:space="preserve">junction table (Book Author) to manage </w:t>
       </w:r>
       <w:r>
         <w:t xml:space="preserve">the </w:t>
@@ -742,6 +730,134 @@
         <w:t xml:space="preserve"> table eliminated the many-to-many relationship between books and authors. Each non-key column is dependent on the primary key which complies with 3NF standards. This reformatting will increase data integrity and will be simpler to make updates without the chance of anomalies or duplication.</w:t>
       </w:r>
     </w:p>
+    <w:p/>
+    <w:p>
+      <w:r>
+        <w:rPr>
+          <w:noProof/>
+        </w:rPr>
+        <w:drawing>
+          <wp:inline distT="0" distB="0" distL="0" distR="0" wp14:anchorId="4394590A" wp14:editId="26DF15A1">
+            <wp:extent cx="5486400" cy="856615"/>
+            <wp:effectExtent l="0" t="0" r="0" b="635"/>
+            <wp:docPr id="2007028000" name="Picture 1" descr="A screenshot of a computer&#10;&#10;AI-generated content may be incorrect."/>
+            <wp:cNvGraphicFramePr>
+              <a:graphicFrameLocks xmlns:a="http://schemas.openxmlformats.org/drawingml/2006/main" noChangeAspect="1"/>
+            </wp:cNvGraphicFramePr>
+            <a:graphic xmlns:a="http://schemas.openxmlformats.org/drawingml/2006/main">
+              <a:graphicData uri="http://schemas.openxmlformats.org/drawingml/2006/picture">
+                <pic:pic xmlns:pic="http://schemas.openxmlformats.org/drawingml/2006/picture">
+                  <pic:nvPicPr>
+                    <pic:cNvPr id="2007028000" name="Picture 1" descr="A screenshot of a computer&#10;&#10;AI-generated content may be incorrect."/>
+                    <pic:cNvPicPr/>
+                  </pic:nvPicPr>
+                  <pic:blipFill>
+                    <a:blip r:embed="rId6"/>
+                    <a:stretch>
+                      <a:fillRect/>
+                    </a:stretch>
+                  </pic:blipFill>
+                  <pic:spPr>
+                    <a:xfrm>
+                      <a:off x="0" y="0"/>
+                      <a:ext cx="5486400" cy="856615"/>
+                    </a:xfrm>
+                    <a:prstGeom prst="rect">
+                      <a:avLst/>
+                    </a:prstGeom>
+                  </pic:spPr>
+                </pic:pic>
+              </a:graphicData>
+            </a:graphic>
+          </wp:inline>
+        </w:drawing>
+      </w:r>
+    </w:p>
+    <w:p>
+      <w:r>
+        <w:rPr>
+          <w:noProof/>
+        </w:rPr>
+        <w:drawing>
+          <wp:inline distT="0" distB="0" distL="0" distR="0" wp14:anchorId="1F058D99" wp14:editId="48C48BF4">
+            <wp:extent cx="5486400" cy="3367405"/>
+            <wp:effectExtent l="0" t="0" r="0" b="4445"/>
+            <wp:docPr id="1564054729" name="Picture 2" descr="A screenshot of a computer&#10;&#10;AI-generated content may be incorrect."/>
+            <wp:cNvGraphicFramePr>
+              <a:graphicFrameLocks xmlns:a="http://schemas.openxmlformats.org/drawingml/2006/main" noChangeAspect="1"/>
+            </wp:cNvGraphicFramePr>
+            <a:graphic xmlns:a="http://schemas.openxmlformats.org/drawingml/2006/main">
+              <a:graphicData uri="http://schemas.openxmlformats.org/drawingml/2006/picture">
+                <pic:pic xmlns:pic="http://schemas.openxmlformats.org/drawingml/2006/picture">
+                  <pic:nvPicPr>
+                    <pic:cNvPr id="1564054729" name="Picture 2" descr="A screenshot of a computer&#10;&#10;AI-generated content may be incorrect."/>
+                    <pic:cNvPicPr/>
+                  </pic:nvPicPr>
+                  <pic:blipFill>
+                    <a:blip r:embed="rId7"/>
+                    <a:stretch>
+                      <a:fillRect/>
+                    </a:stretch>
+                  </pic:blipFill>
+                  <pic:spPr>
+                    <a:xfrm>
+                      <a:off x="0" y="0"/>
+                      <a:ext cx="5486400" cy="3367405"/>
+                    </a:xfrm>
+                    <a:prstGeom prst="rect">
+                      <a:avLst/>
+                    </a:prstGeom>
+                  </pic:spPr>
+                </pic:pic>
+              </a:graphicData>
+            </a:graphic>
+          </wp:inline>
+        </w:drawing>
+      </w:r>
+    </w:p>
+    <w:p>
+      <w:r>
+        <w:rPr>
+          <w:noProof/>
+        </w:rPr>
+        <w:lastRenderedPageBreak/>
+        <w:drawing>
+          <wp:inline distT="0" distB="0" distL="0" distR="0" wp14:anchorId="29E86C6B" wp14:editId="7DEAA6C8">
+            <wp:extent cx="5486400" cy="2418080"/>
+            <wp:effectExtent l="0" t="0" r="0" b="1270"/>
+            <wp:docPr id="100957484" name="Picture 3" descr="A screenshot of a computer&#10;&#10;AI-generated content may be incorrect."/>
+            <wp:cNvGraphicFramePr>
+              <a:graphicFrameLocks xmlns:a="http://schemas.openxmlformats.org/drawingml/2006/main" noChangeAspect="1"/>
+            </wp:cNvGraphicFramePr>
+            <a:graphic xmlns:a="http://schemas.openxmlformats.org/drawingml/2006/main">
+              <a:graphicData uri="http://schemas.openxmlformats.org/drawingml/2006/picture">
+                <pic:pic xmlns:pic="http://schemas.openxmlformats.org/drawingml/2006/picture">
+                  <pic:nvPicPr>
+                    <pic:cNvPr id="100957484" name="Picture 3" descr="A screenshot of a computer&#10;&#10;AI-generated content may be incorrect."/>
+                    <pic:cNvPicPr/>
+                  </pic:nvPicPr>
+                  <pic:blipFill>
+                    <a:blip r:embed="rId8"/>
+                    <a:stretch>
+                      <a:fillRect/>
+                    </a:stretch>
+                  </pic:blipFill>
+                  <pic:spPr>
+                    <a:xfrm>
+                      <a:off x="0" y="0"/>
+                      <a:ext cx="5486400" cy="2418080"/>
+                    </a:xfrm>
+                    <a:prstGeom prst="rect">
+                      <a:avLst/>
+                    </a:prstGeom>
+                  </pic:spPr>
+                </pic:pic>
+              </a:graphicData>
+            </a:graphic>
+          </wp:inline>
+        </w:drawing>
+      </w:r>
+    </w:p>
     <w:sectPr>
       <w:pgSz w:w="12240" w:h="15840"/>
       <w:pgMar w:top="1440" w:right="1800" w:bottom="1440" w:left="1800" w:header="720" w:footer="720" w:gutter="0"/>
@@ -1558,6 +1674,7 @@
   <w:style w:type="character" w:default="1" w:styleId="DefaultParagraphFont">
     <w:name w:val="Default Paragraph Font"/>
     <w:uiPriority w:val="1"/>
+    <w:semiHidden/>
     <w:unhideWhenUsed/>
   </w:style>
   <w:style w:type="table" w:default="1" w:styleId="TableNormal">

</xml_diff>